<commit_message>
commit cap nhat bai 4
</commit_message>
<xml_diff>
--- a/_03_mo_ta_thuat_toan/bai_tap/bai_tap_4_cua-bai_3_.docx
+++ b/_03_mo_ta_thuat_toan/bai_tap/bai_tap_4_cua-bai_3_.docx
@@ -564,7 +564,7 @@
                             </w:r>
                             <w:proofErr w:type="spellEnd"/>
                             <w:r>
-                              <w:t xml:space="preserve">= 1 </w:t>
+                              <w:t>= 0</w:t>
                             </w:r>
                           </w:p>
                           <w:p>
@@ -621,7 +621,7 @@
                       </w:r>
                       <w:proofErr w:type="spellEnd"/>
                       <w:r>
-                        <w:t xml:space="preserve">= 1 </w:t>
+                        <w:t>= 0</w:t>
                       </w:r>
                     </w:p>
                     <w:p>
@@ -1225,8 +1225,6 @@
       <w:r>
         <w:t xml:space="preserve"> Max</w:t>
       </w:r>
-      <w:bookmarkStart w:id="0" w:name="_GoBack"/>
-      <w:bookmarkEnd w:id="0"/>
       <w:r>
         <w:t xml:space="preserve">) than  Max = </w:t>
       </w:r>
@@ -1527,6 +1525,8 @@
       <w:r>
         <w:t xml:space="preserve">                Display Max</w:t>
       </w:r>
+      <w:bookmarkStart w:id="0" w:name="_GoBack"/>
+      <w:bookmarkEnd w:id="0"/>
     </w:p>
     <w:p>
       <w:r>
@@ -1539,13 +1539,13 @@
               <wp:anchor distT="0" distB="0" distL="114300" distR="114300" simplePos="0" relativeHeight="251664384" behindDoc="0" locked="0" layoutInCell="1" allowOverlap="1" wp14:anchorId="396B7987" wp14:editId="6B221378">
                 <wp:simplePos x="0" y="0"/>
                 <wp:positionH relativeFrom="column">
-                  <wp:posOffset>3870960</wp:posOffset>
+                  <wp:posOffset>3878580</wp:posOffset>
                 </wp:positionH>
                 <wp:positionV relativeFrom="paragraph">
                   <wp:posOffset>5080</wp:posOffset>
                 </wp:positionV>
-                <wp:extent cx="1310640" cy="708660"/>
-                <wp:effectExtent l="19050" t="19050" r="22860" b="34290"/>
+                <wp:extent cx="1394460" cy="708660"/>
+                <wp:effectExtent l="19050" t="19050" r="15240" b="34290"/>
                 <wp:wrapNone/>
                 <wp:docPr id="6" name="Diamond 6"/>
                 <wp:cNvGraphicFramePr/>
@@ -1556,7 +1556,7 @@
                       <wps:spPr>
                         <a:xfrm>
                           <a:off x="0" y="0"/>
-                          <a:ext cx="1310640" cy="708660"/>
+                          <a:ext cx="1394460" cy="708660"/>
                         </a:xfrm>
                         <a:prstGeom prst="diamond">
                           <a:avLst/>
@@ -1600,13 +1600,7 @@
                               <w:t xml:space="preserve"> </w:t>
                             </w:r>
                             <w:r>
-                              <w:t>&gt; a</w:t>
-                            </w:r>
-                            <w:r>
-                              <w:rPr>
-                                <w:i/>
-                              </w:rPr>
-                              <w:t>1</w:t>
+                              <w:t>&gt; Max</w:t>
                             </w:r>
                           </w:p>
                         </w:txbxContent>
@@ -1631,7 +1625,11 @@
           </mc:Choice>
           <mc:Fallback>
             <w:pict>
-              <v:shape w14:anchorId="396B7987" id="Diamond 6" o:spid="_x0000_s1031" type="#_x0000_t4" style="position:absolute;margin-left:304.8pt;margin-top:.4pt;width:103.2pt;height:55.8pt;z-index:251664384;visibility:visible;mso-wrap-style:square;mso-width-percent:0;mso-height-percent:0;mso-wrap-distance-left:9pt;mso-wrap-distance-top:0;mso-wrap-distance-right:9pt;mso-wrap-distance-bottom:0;mso-position-horizontal:absolute;mso-position-horizontal-relative:text;mso-position-vertical:absolute;mso-position-vertical-relative:text;mso-width-percent:0;mso-height-percent:0;mso-width-relative:margin;mso-height-relative:margin;v-text-anchor:middle" o:gfxdata="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" fillcolor="white [3201]" strokecolor="#70ad47 [3209]" strokeweight="1pt">
+              <v:shapetype w14:anchorId="396B7987" id="_x0000_t4" coordsize="21600,21600" o:spt="4" path="m10800,l,10800,10800,21600,21600,10800xe">
+                <v:stroke joinstyle="miter"/>
+                <v:path gradientshapeok="t" o:connecttype="rect" textboxrect="5400,5400,16200,16200"/>
+              </v:shapetype>
+              <v:shape id="Diamond 6" o:spid="_x0000_s1031" type="#_x0000_t4" style="position:absolute;margin-left:305.4pt;margin-top:.4pt;width:109.8pt;height:55.8pt;z-index:251664384;visibility:visible;mso-wrap-style:square;mso-width-percent:0;mso-height-percent:0;mso-wrap-distance-left:9pt;mso-wrap-distance-top:0;mso-wrap-distance-right:9pt;mso-wrap-distance-bottom:0;mso-position-horizontal:absolute;mso-position-horizontal-relative:text;mso-position-vertical:absolute;mso-position-vertical-relative:text;mso-width-percent:0;mso-height-percent:0;mso-width-relative:margin;mso-height-relative:margin;v-text-anchor:middle" o:gfxdata="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" fillcolor="white [3201]" strokecolor="#70ad47 [3209]" strokeweight="1pt">
                 <v:textbox>
                   <w:txbxContent>
                     <w:p>
@@ -1656,13 +1654,7 @@
                         <w:t xml:space="preserve"> </w:t>
                       </w:r>
                       <w:r>
-                        <w:t>&gt; a</w:t>
-                      </w:r>
-                      <w:r>
-                        <w:rPr>
-                          <w:i/>
-                        </w:rPr>
-                        <w:t>1</w:t>
+                        <w:t>&gt; Max</w:t>
                       </w:r>
                     </w:p>
                   </w:txbxContent>

</xml_diff>